<commit_message>
Correção na parte da viela sanitária
Oh yeah...
</commit_message>
<xml_diff>
--- a/template.docx
+++ b/template.docx
@@ -133,28 +133,14 @@
           <w:sz w:val="20"/>
           <w:szCs w:val="20"/>
         </w:rPr>
-        <w:t>{/casado}</w:t>
-      </w:r>
-      <w:r>
-        <w:rPr>
-          <w:sz w:val="20"/>
-          <w:szCs w:val="20"/>
-        </w:rPr>
-        <w:t>,</w:t>
-      </w:r>
-      <w:r>
-        <w:rPr>
-          <w:sz w:val="20"/>
-          <w:szCs w:val="20"/>
-        </w:rPr>
-        <w:t xml:space="preserve"> </w:t>
-      </w:r>
-      <w:r>
-        <w:rPr>
-          <w:sz w:val="20"/>
-          <w:szCs w:val="20"/>
-        </w:rPr>
-        <w:t xml:space="preserve"> e domiciliado</w:t>
+        <w:t xml:space="preserve">{/casado} </w:t>
+      </w:r>
+      <w:r>
+        <w:rPr>
+          <w:sz w:val="20"/>
+          <w:szCs w:val="20"/>
+        </w:rPr>
+        <w:t>e domiciliado</w:t>
       </w:r>
       <w:r>
         <w:rPr>
@@ -1138,7 +1124,14 @@
           <w:sz w:val="20"/>
           <w:szCs w:val="20"/>
         </w:rPr>
-        <w:t>#sanitaria</w:t>
+        <w:t>#</w:t>
+      </w:r>
+      <w:r>
+        <w:rPr>
+          <w:sz w:val="20"/>
+          <w:szCs w:val="20"/>
+        </w:rPr>
+        <w:t>viela</w:t>
       </w:r>
       <w:r>
         <w:rPr>
@@ -1211,7 +1204,14 @@
           <w:sz w:val="20"/>
           <w:szCs w:val="20"/>
         </w:rPr>
-        <w:t>/sanitaria</w:t>
+        <w:t>/</w:t>
+      </w:r>
+      <w:r>
+        <w:rPr>
+          <w:sz w:val="20"/>
+          <w:szCs w:val="20"/>
+        </w:rPr>
+        <w:t>viela</w:t>
       </w:r>
       <w:r>
         <w:rPr>

</xml_diff>

<commit_message>
última versão do dia
last-check
</commit_message>
<xml_diff>
--- a/template.docx
+++ b/template.docx
@@ -133,14 +133,28 @@
           <w:sz w:val="20"/>
           <w:szCs w:val="20"/>
         </w:rPr>
-        <w:t xml:space="preserve">{/casado} </w:t>
-      </w:r>
-      <w:r>
-        <w:rPr>
-          <w:sz w:val="20"/>
-          <w:szCs w:val="20"/>
-        </w:rPr>
-        <w:t>e domiciliado</w:t>
+        <w:t>{/casado}</w:t>
+      </w:r>
+      <w:r>
+        <w:rPr>
+          <w:sz w:val="20"/>
+          <w:szCs w:val="20"/>
+        </w:rPr>
+        <w:t>,</w:t>
+      </w:r>
+      <w:r>
+        <w:rPr>
+          <w:sz w:val="20"/>
+          <w:szCs w:val="20"/>
+        </w:rPr>
+        <w:t xml:space="preserve"> </w:t>
+      </w:r>
+      <w:r>
+        <w:rPr>
+          <w:sz w:val="20"/>
+          <w:szCs w:val="20"/>
+        </w:rPr>
+        <w:t xml:space="preserve"> e domiciliado</w:t>
       </w:r>
       <w:r>
         <w:rPr>
@@ -259,285 +273,7 @@
           <w:sz w:val="20"/>
           <w:szCs w:val="20"/>
         </w:rPr>
-        <w:t xml:space="preserve"> {18}, de {19}, instaurado a requerimento de {20}, para fins de reconhecimento do uso e ocupação </w:t>
-      </w:r>
-      <w:r>
-        <w:rPr>
-          <w:sz w:val="20"/>
-          <w:szCs w:val="20"/>
-        </w:rPr>
-        <w:t>{#unica}</w:t>
-      </w:r>
-      <w:r>
-        <w:rPr>
-          <w:sz w:val="20"/>
-          <w:szCs w:val="20"/>
-        </w:rPr>
-        <w:t>da</w:t>
-      </w:r>
-      <w:r>
-        <w:rPr>
-          <w:sz w:val="20"/>
-          <w:szCs w:val="20"/>
-        </w:rPr>
-        <w:t>{/</w:t>
-      </w:r>
-      <w:r>
-        <w:rPr>
-          <w:sz w:val="20"/>
-          <w:szCs w:val="20"/>
-        </w:rPr>
-        <w:t>unica}{#ambas}de{/ambas}</w:t>
-      </w:r>
-      <w:r>
-        <w:rPr>
-          <w:sz w:val="20"/>
-          <w:szCs w:val="20"/>
-        </w:rPr>
-        <w:t xml:space="preserve"> </w:t>
-      </w:r>
-      <w:r>
-        <w:rPr>
-          <w:sz w:val="20"/>
-          <w:szCs w:val="20"/>
-        </w:rPr>
-        <w:t>{</w:t>
-      </w:r>
-      <w:r>
-        <w:rPr>
-          <w:sz w:val="20"/>
-          <w:szCs w:val="20"/>
-        </w:rPr>
-        <w:t>#viela</w:t>
-      </w:r>
-      <w:r>
-        <w:rPr>
-          <w:sz w:val="20"/>
-          <w:szCs w:val="20"/>
-        </w:rPr>
-        <w:t>}</w:t>
-      </w:r>
-      <w:r>
-        <w:rPr>
-          <w:sz w:val="20"/>
-          <w:szCs w:val="20"/>
-        </w:rPr>
-        <w:t>Faixa</w:t>
-      </w:r>
-      <w:r>
-        <w:rPr>
-          <w:spacing w:val="56"/>
-          <w:sz w:val="20"/>
-          <w:szCs w:val="20"/>
-        </w:rPr>
-        <w:t xml:space="preserve"> </w:t>
-      </w:r>
-      <w:r>
-        <w:rPr>
-          <w:sz w:val="20"/>
-          <w:szCs w:val="20"/>
-        </w:rPr>
-        <w:t>de</w:t>
-      </w:r>
-      <w:r>
-        <w:rPr>
-          <w:spacing w:val="55"/>
-          <w:sz w:val="20"/>
-          <w:szCs w:val="20"/>
-        </w:rPr>
-        <w:t xml:space="preserve"> </w:t>
-      </w:r>
-      <w:r>
-        <w:rPr>
-          <w:sz w:val="20"/>
-          <w:szCs w:val="20"/>
-        </w:rPr>
-        <w:t>Viela</w:t>
-      </w:r>
-      <w:r>
-        <w:rPr>
-          <w:spacing w:val="56"/>
-          <w:sz w:val="20"/>
-          <w:szCs w:val="20"/>
-        </w:rPr>
-        <w:t xml:space="preserve"> </w:t>
-      </w:r>
-      <w:r>
-        <w:rPr>
-          <w:sz w:val="20"/>
-          <w:szCs w:val="20"/>
-        </w:rPr>
-        <w:t>Sanitária</w:t>
-      </w:r>
-      <w:r>
-        <w:rPr>
-          <w:sz w:val="20"/>
-          <w:szCs w:val="20"/>
-        </w:rPr>
-        <w:t>{</w:t>
-      </w:r>
-      <w:r>
-        <w:rPr>
-          <w:sz w:val="20"/>
-          <w:szCs w:val="20"/>
-        </w:rPr>
-        <w:t>/viela</w:t>
-      </w:r>
-      <w:r>
-        <w:rPr>
-          <w:sz w:val="20"/>
-          <w:szCs w:val="20"/>
-        </w:rPr>
-        <w:t>}</w:t>
-      </w:r>
-      <w:r>
-        <w:rPr>
-          <w:sz w:val="20"/>
-          <w:szCs w:val="20"/>
-        </w:rPr>
-        <w:t>{</w:t>
-      </w:r>
-      <w:r>
-        <w:rPr>
-          <w:sz w:val="20"/>
-          <w:szCs w:val="20"/>
-        </w:rPr>
-        <w:t>#ambas</w:t>
-      </w:r>
-      <w:r>
-        <w:rPr>
-          <w:sz w:val="20"/>
-          <w:szCs w:val="20"/>
-        </w:rPr>
-        <w:t>}</w:t>
-      </w:r>
-      <w:r>
-        <w:rPr>
-          <w:sz w:val="20"/>
-          <w:szCs w:val="20"/>
-        </w:rPr>
-        <w:t xml:space="preserve"> </w:t>
-      </w:r>
-      <w:r>
-        <w:rPr>
-          <w:sz w:val="20"/>
-          <w:szCs w:val="20"/>
-        </w:rPr>
-        <w:t>e</w:t>
-      </w:r>
-      <w:r>
-        <w:rPr>
-          <w:sz w:val="20"/>
-          <w:szCs w:val="20"/>
-        </w:rPr>
-        <w:t xml:space="preserve"> </w:t>
-      </w:r>
-      <w:r>
-        <w:rPr>
-          <w:sz w:val="20"/>
-          <w:szCs w:val="20"/>
-        </w:rPr>
-        <w:t>{</w:t>
-      </w:r>
-      <w:r>
-        <w:rPr>
-          <w:sz w:val="20"/>
-          <w:szCs w:val="20"/>
-        </w:rPr>
-        <w:t>/ambas</w:t>
-      </w:r>
-      <w:r>
-        <w:rPr>
-          <w:sz w:val="20"/>
-          <w:szCs w:val="20"/>
-        </w:rPr>
-        <w:t>}{</w:t>
-      </w:r>
-      <w:r>
-        <w:rPr>
-          <w:sz w:val="20"/>
-          <w:szCs w:val="20"/>
-        </w:rPr>
-        <w:t>#servidao</w:t>
-      </w:r>
-      <w:r>
-        <w:rPr>
-          <w:sz w:val="20"/>
-          <w:szCs w:val="20"/>
-        </w:rPr>
-        <w:t>}</w:t>
-      </w:r>
-      <w:r>
-        <w:rPr>
-          <w:sz w:val="20"/>
-          <w:szCs w:val="20"/>
-        </w:rPr>
-        <w:t>Faixa</w:t>
-      </w:r>
-      <w:r>
-        <w:rPr>
-          <w:spacing w:val="56"/>
-          <w:sz w:val="20"/>
-          <w:szCs w:val="20"/>
-        </w:rPr>
-        <w:t xml:space="preserve"> </w:t>
-      </w:r>
-      <w:r>
-        <w:rPr>
-          <w:sz w:val="20"/>
-          <w:szCs w:val="20"/>
-        </w:rPr>
-        <w:t>de</w:t>
-      </w:r>
-      <w:r>
-        <w:rPr>
-          <w:spacing w:val="55"/>
-          <w:sz w:val="20"/>
-          <w:szCs w:val="20"/>
-        </w:rPr>
-        <w:t xml:space="preserve"> </w:t>
-      </w:r>
-      <w:r>
-        <w:rPr>
-          <w:sz w:val="20"/>
-          <w:szCs w:val="20"/>
-        </w:rPr>
-        <w:t>Servidão</w:t>
-      </w:r>
-      <w:r>
-        <w:rPr>
-          <w:sz w:val="20"/>
-          <w:szCs w:val="20"/>
-        </w:rPr>
-        <w:t>{</w:t>
-      </w:r>
-      <w:r>
-        <w:rPr>
-          <w:sz w:val="20"/>
-          <w:szCs w:val="20"/>
-        </w:rPr>
-        <w:t>/servidao</w:t>
-      </w:r>
-      <w:r>
-        <w:rPr>
-          <w:sz w:val="20"/>
-          <w:szCs w:val="20"/>
-        </w:rPr>
-        <w:t>}</w:t>
-      </w:r>
-      <w:r>
-        <w:rPr>
-          <w:sz w:val="20"/>
-          <w:szCs w:val="20"/>
-        </w:rPr>
-        <w:t xml:space="preserve"> </w:t>
-      </w:r>
-      <w:r>
-        <w:rPr>
-          <w:sz w:val="20"/>
-          <w:szCs w:val="20"/>
-        </w:rPr>
-        <w:t xml:space="preserve">perante a </w:t>
+        <w:t xml:space="preserve"> {18}, de {19}, instaurado a requerimento de {20}, para fins de reconhecimento do uso e ocupação da Faixa de Viela Sanitária e/ou Faixa de Servidão perante a </w:t>
       </w:r>
       <w:r>
         <w:rPr>
@@ -1384,13 +1120,6 @@
       </w:r>
       <w:r>
         <w:rPr>
-          <w:sz w:val="20"/>
-          <w:szCs w:val="20"/>
-        </w:rPr>
-        <w:t>{#ambas}m{/ambas}</w:t>
-      </w:r>
-      <w:r>
-        <w:rPr>
           <w:spacing w:val="55"/>
           <w:sz w:val="20"/>
           <w:szCs w:val="20"/>
@@ -1409,6 +1138,206 @@
           <w:sz w:val="20"/>
           <w:szCs w:val="20"/>
         </w:rPr>
+        <w:t>#sanitaria</w:t>
+      </w:r>
+      <w:r>
+        <w:rPr>
+          <w:sz w:val="20"/>
+          <w:szCs w:val="20"/>
+        </w:rPr>
+        <w:t>}</w:t>
+      </w:r>
+      <w:r>
+        <w:rPr>
+          <w:sz w:val="20"/>
+          <w:szCs w:val="20"/>
+        </w:rPr>
+        <w:t>Faixa</w:t>
+      </w:r>
+      <w:r>
+        <w:rPr>
+          <w:spacing w:val="56"/>
+          <w:sz w:val="20"/>
+          <w:szCs w:val="20"/>
+        </w:rPr>
+        <w:t xml:space="preserve"> </w:t>
+      </w:r>
+      <w:r>
+        <w:rPr>
+          <w:sz w:val="20"/>
+          <w:szCs w:val="20"/>
+        </w:rPr>
+        <w:t>de</w:t>
+      </w:r>
+      <w:r>
+        <w:rPr>
+          <w:spacing w:val="55"/>
+          <w:sz w:val="20"/>
+          <w:szCs w:val="20"/>
+        </w:rPr>
+        <w:t xml:space="preserve"> </w:t>
+      </w:r>
+      <w:r>
+        <w:rPr>
+          <w:sz w:val="20"/>
+          <w:szCs w:val="20"/>
+        </w:rPr>
+        <w:t>Viela</w:t>
+      </w:r>
+      <w:r>
+        <w:rPr>
+          <w:spacing w:val="56"/>
+          <w:sz w:val="20"/>
+          <w:szCs w:val="20"/>
+        </w:rPr>
+        <w:t xml:space="preserve"> </w:t>
+      </w:r>
+      <w:r>
+        <w:rPr>
+          <w:sz w:val="20"/>
+          <w:szCs w:val="20"/>
+        </w:rPr>
+        <w:t>Sanitária</w:t>
+      </w:r>
+      <w:r>
+        <w:rPr>
+          <w:sz w:val="20"/>
+          <w:szCs w:val="20"/>
+        </w:rPr>
+        <w:t>{</w:t>
+      </w:r>
+      <w:r>
+        <w:rPr>
+          <w:sz w:val="20"/>
+          <w:szCs w:val="20"/>
+        </w:rPr>
+        <w:t>/</w:t>
+      </w:r>
+      <w:r>
+        <w:rPr>
+          <w:sz w:val="20"/>
+          <w:szCs w:val="20"/>
+        </w:rPr>
+        <w:t>sanitaria</w:t>
+      </w:r>
+      <w:r>
+        <w:rPr>
+          <w:sz w:val="20"/>
+          <w:szCs w:val="20"/>
+        </w:rPr>
+        <w:t>}</w:t>
+      </w:r>
+      <w:r>
+        <w:rPr>
+          <w:spacing w:val="56"/>
+          <w:sz w:val="20"/>
+          <w:szCs w:val="20"/>
+        </w:rPr>
+        <w:t xml:space="preserve"> </w:t>
+      </w:r>
+      <w:r>
+        <w:rPr>
+          <w:sz w:val="20"/>
+          <w:szCs w:val="20"/>
+        </w:rPr>
+        <w:t>{</w:t>
+      </w:r>
+      <w:r>
+        <w:rPr>
+          <w:sz w:val="20"/>
+          <w:szCs w:val="20"/>
+        </w:rPr>
+        <w:t>#amb</w:t>
+      </w:r>
+      <w:r>
+        <w:rPr>
+          <w:sz w:val="20"/>
+          <w:szCs w:val="20"/>
+        </w:rPr>
+        <w:t>a</w:t>
+      </w:r>
+      <w:r>
+        <w:rPr>
+          <w:sz w:val="20"/>
+          <w:szCs w:val="20"/>
+        </w:rPr>
+        <w:t>s</w:t>
+      </w:r>
+      <w:r>
+        <w:rPr>
+          <w:sz w:val="20"/>
+          <w:szCs w:val="20"/>
+        </w:rPr>
+        <w:t>}</w:t>
+      </w:r>
+      <w:r>
+        <w:rPr>
+          <w:sz w:val="20"/>
+          <w:szCs w:val="20"/>
+        </w:rPr>
+        <w:t>e</w:t>
+      </w:r>
+      <w:r>
+        <w:rPr>
+          <w:sz w:val="20"/>
+          <w:szCs w:val="20"/>
+        </w:rPr>
+        <w:t>{</w:t>
+      </w:r>
+      <w:r>
+        <w:rPr>
+          <w:sz w:val="20"/>
+          <w:szCs w:val="20"/>
+        </w:rPr>
+        <w:t>/</w:t>
+      </w:r>
+      <w:r>
+        <w:rPr>
+          <w:sz w:val="20"/>
+          <w:szCs w:val="20"/>
+        </w:rPr>
+        <w:t>amb</w:t>
+      </w:r>
+      <w:r>
+        <w:rPr>
+          <w:sz w:val="20"/>
+          <w:szCs w:val="20"/>
+        </w:rPr>
+        <w:t>a</w:t>
+      </w:r>
+      <w:r>
+        <w:rPr>
+          <w:sz w:val="20"/>
+          <w:szCs w:val="20"/>
+        </w:rPr>
+        <w:t>s</w:t>
+      </w:r>
+      <w:r>
+        <w:rPr>
+          <w:sz w:val="20"/>
+          <w:szCs w:val="20"/>
+        </w:rPr>
+        <w:t>}</w:t>
+      </w:r>
+      <w:r>
+        <w:rPr>
+          <w:sz w:val="20"/>
+          <w:szCs w:val="20"/>
+        </w:rPr>
+        <w:t xml:space="preserve"> </w:t>
+      </w:r>
+      <w:r>
+        <w:rPr>
+          <w:sz w:val="20"/>
+          <w:szCs w:val="20"/>
+        </w:rPr>
+        <w:t>{</w:t>
+      </w:r>
+      <w:r>
+        <w:rPr>
+          <w:sz w:val="20"/>
+          <w:szCs w:val="20"/>
+        </w:rPr>
         <w:t>#</w:t>
       </w:r>
       <w:r>
@@ -1416,7 +1345,7 @@
           <w:sz w:val="20"/>
           <w:szCs w:val="20"/>
         </w:rPr>
-        <w:t>viela</w:t>
+        <w:t>servidao</w:t>
       </w:r>
       <w:r>
         <w:rPr>
@@ -1460,22 +1389,7 @@
           <w:sz w:val="20"/>
           <w:szCs w:val="20"/>
         </w:rPr>
-        <w:t>Viela</w:t>
-      </w:r>
-      <w:r>
-        <w:rPr>
-          <w:spacing w:val="56"/>
-          <w:sz w:val="20"/>
-          <w:szCs w:val="20"/>
-        </w:rPr>
-        <w:t xml:space="preserve"> </w:t>
-      </w:r>
-      <w:r>
-        <w:rPr>
-          <w:sz w:val="20"/>
-          <w:szCs w:val="20"/>
-        </w:rPr>
-        <w:t>Sanitária</w:t>
+        <w:t>Servidão</w:t>
       </w:r>
       <w:r>
         <w:rPr>
@@ -1496,21 +1410,58 @@
           <w:sz w:val="20"/>
           <w:szCs w:val="20"/>
         </w:rPr>
-        <w:t>viela</w:t>
-      </w:r>
-      <w:r>
-        <w:rPr>
-          <w:sz w:val="20"/>
-          <w:szCs w:val="20"/>
-        </w:rPr>
-        <w:t>}{</w:t>
-      </w:r>
-      <w:r>
-        <w:rPr>
-          <w:sz w:val="20"/>
-          <w:szCs w:val="20"/>
-        </w:rPr>
-        <w:t>#amb</w:t>
+        <w:t>servidao</w:t>
+      </w:r>
+      <w:r>
+        <w:rPr>
+          <w:sz w:val="20"/>
+          <w:szCs w:val="20"/>
+        </w:rPr>
+        <w:t>}</w:t>
+      </w:r>
+      <w:r>
+        <w:rPr>
+          <w:sz w:val="20"/>
+          <w:szCs w:val="20"/>
+        </w:rPr>
+        <w:t xml:space="preserve"> {</w:t>
+      </w:r>
+      <w:r>
+        <w:rPr>
+          <w:sz w:val="20"/>
+          <w:szCs w:val="20"/>
+        </w:rPr>
+        <w:t>28</w:t>
+      </w:r>
+      <w:r>
+        <w:rPr>
+          <w:sz w:val="20"/>
+          <w:szCs w:val="20"/>
+        </w:rPr>
+        <w:t>}</w:t>
+      </w:r>
+      <w:r>
+        <w:rPr>
+          <w:sz w:val="20"/>
+          <w:szCs w:val="20"/>
+        </w:rPr>
+        <w:t>,</w:t>
+      </w:r>
+      <w:r>
+        <w:rPr>
+          <w:spacing w:val="1"/>
+          <w:sz w:val="20"/>
+          <w:szCs w:val="20"/>
+        </w:rPr>
+        <w:t xml:space="preserve"> </w:t>
+      </w:r>
+      <w:r>
+        <w:rPr>
+          <w:spacing w:val="1"/>
+          <w:sz w:val="20"/>
+          <w:szCs w:val="20"/>
+        </w:rPr>
+        <w:t>{#unica}</w:t>
       </w:r>
       <w:r>
         <w:rPr>
@@ -1524,49 +1475,51 @@
           <w:sz w:val="20"/>
           <w:szCs w:val="20"/>
         </w:rPr>
-        <w:t>s</w:t>
-      </w:r>
-      <w:r>
-        <w:rPr>
-          <w:sz w:val="20"/>
-          <w:szCs w:val="20"/>
-        </w:rPr>
-        <w:t>}</w:t>
-      </w:r>
-      <w:r>
-        <w:rPr>
-          <w:sz w:val="20"/>
-          <w:szCs w:val="20"/>
-        </w:rPr>
-        <w:t xml:space="preserve"> </w:t>
-      </w:r>
-      <w:r>
-        <w:rPr>
-          <w:sz w:val="20"/>
-          <w:szCs w:val="20"/>
-        </w:rPr>
-        <w:t>e</w:t>
-      </w:r>
-      <w:r>
-        <w:rPr>
-          <w:sz w:val="20"/>
-          <w:szCs w:val="20"/>
-        </w:rPr>
-        <w:t xml:space="preserve"> </w:t>
-      </w:r>
-      <w:r>
-        <w:rPr>
-          <w:sz w:val="20"/>
-          <w:szCs w:val="20"/>
-        </w:rPr>
-        <w:t>{</w:t>
-      </w:r>
-      <w:r>
-        <w:rPr>
-          <w:sz w:val="20"/>
-          <w:szCs w:val="20"/>
-        </w:rPr>
-        <w:t>/amb</w:t>
+        <w:t xml:space="preserve"> </w:t>
+      </w:r>
+      <w:r>
+        <w:rPr>
+          <w:sz w:val="20"/>
+          <w:szCs w:val="20"/>
+        </w:rPr>
+        <w:t>qual</w:t>
+      </w:r>
+      <w:r>
+        <w:rPr>
+          <w:spacing w:val="1"/>
+          <w:sz w:val="20"/>
+          <w:szCs w:val="20"/>
+        </w:rPr>
+        <w:t xml:space="preserve"> </w:t>
+      </w:r>
+      <w:r>
+        <w:rPr>
+          <w:sz w:val="20"/>
+          <w:szCs w:val="20"/>
+        </w:rPr>
+        <w:t>foi</w:t>
+      </w:r>
+      <w:r>
+        <w:rPr>
+          <w:spacing w:val="1"/>
+          <w:sz w:val="20"/>
+          <w:szCs w:val="20"/>
+        </w:rPr>
+        <w:t xml:space="preserve"> </w:t>
+      </w:r>
+      <w:r>
+        <w:rPr>
+          <w:sz w:val="20"/>
+          <w:szCs w:val="20"/>
+        </w:rPr>
+        <w:t>instituída</w:t>
+      </w:r>
+      <w:r>
+        <w:rPr>
+          <w:sz w:val="20"/>
+          <w:szCs w:val="20"/>
+        </w:rPr>
+        <w:t>{/unica}{#amb</w:t>
       </w:r>
       <w:r>
         <w:rPr>
@@ -1580,114 +1533,21 @@
           <w:sz w:val="20"/>
           <w:szCs w:val="20"/>
         </w:rPr>
-        <w:t>s</w:t>
-      </w:r>
-      <w:r>
-        <w:rPr>
-          <w:sz w:val="20"/>
-          <w:szCs w:val="20"/>
-        </w:rPr>
-        <w:t>}{</w:t>
-      </w:r>
-      <w:r>
-        <w:rPr>
-          <w:sz w:val="20"/>
-          <w:szCs w:val="20"/>
-        </w:rPr>
-        <w:t>#servidao</w:t>
-      </w:r>
-      <w:r>
-        <w:rPr>
-          <w:sz w:val="20"/>
-          <w:szCs w:val="20"/>
-        </w:rPr>
-        <w:t>}</w:t>
-      </w:r>
-      <w:r>
-        <w:rPr>
-          <w:sz w:val="20"/>
-          <w:szCs w:val="20"/>
-        </w:rPr>
-        <w:t>Faixa</w:t>
-      </w:r>
-      <w:r>
-        <w:rPr>
-          <w:spacing w:val="56"/>
-          <w:sz w:val="20"/>
-          <w:szCs w:val="20"/>
-        </w:rPr>
-        <w:t xml:space="preserve"> </w:t>
-      </w:r>
-      <w:r>
-        <w:rPr>
-          <w:sz w:val="20"/>
-          <w:szCs w:val="20"/>
-        </w:rPr>
-        <w:t>de</w:t>
-      </w:r>
-      <w:r>
-        <w:rPr>
-          <w:spacing w:val="55"/>
-          <w:sz w:val="20"/>
-          <w:szCs w:val="20"/>
-        </w:rPr>
-        <w:t xml:space="preserve"> </w:t>
-      </w:r>
-      <w:r>
-        <w:rPr>
-          <w:sz w:val="20"/>
-          <w:szCs w:val="20"/>
-        </w:rPr>
-        <w:t>Servidão</w:t>
-      </w:r>
-      <w:r>
-        <w:rPr>
-          <w:sz w:val="20"/>
-          <w:szCs w:val="20"/>
-        </w:rPr>
-        <w:t>{</w:t>
-      </w:r>
-      <w:r>
-        <w:rPr>
-          <w:sz w:val="20"/>
-          <w:szCs w:val="20"/>
-        </w:rPr>
-        <w:t>/servidao</w:t>
-      </w:r>
-      <w:r>
-        <w:rPr>
-          <w:sz w:val="20"/>
-          <w:szCs w:val="20"/>
-        </w:rPr>
-        <w:t>}</w:t>
-      </w:r>
-      <w:r>
-        <w:rPr>
-          <w:sz w:val="20"/>
-          <w:szCs w:val="20"/>
-        </w:rPr>
-        <w:t xml:space="preserve"> {</w:t>
-      </w:r>
-      <w:r>
-        <w:rPr>
-          <w:sz w:val="20"/>
-          <w:szCs w:val="20"/>
-        </w:rPr>
-        <w:t>28</w:t>
-      </w:r>
-      <w:r>
-        <w:rPr>
-          <w:sz w:val="20"/>
-          <w:szCs w:val="20"/>
-        </w:rPr>
-        <w:t>}</w:t>
-      </w:r>
-      <w:r>
-        <w:rPr>
-          <w:sz w:val="20"/>
-          <w:szCs w:val="20"/>
-        </w:rPr>
-        <w:t>,</w:t>
+        <w:t>s}as quais foram instituídas{/amb</w:t>
+      </w:r>
+      <w:r>
+        <w:rPr>
+          <w:sz w:val="20"/>
+          <w:szCs w:val="20"/>
+        </w:rPr>
+        <w:t>a</w:t>
+      </w:r>
+      <w:r>
+        <w:rPr>
+          <w:sz w:val="20"/>
+          <w:szCs w:val="20"/>
+        </w:rPr>
+        <w:t>s}</w:t>
       </w:r>
       <w:r>
         <w:rPr>
@@ -1699,32 +1559,25 @@
       </w:r>
       <w:r>
         <w:rPr>
+          <w:sz w:val="20"/>
+          <w:szCs w:val="20"/>
+        </w:rPr>
+        <w:t>por</w:t>
+      </w:r>
+      <w:r>
+        <w:rPr>
           <w:spacing w:val="1"/>
           <w:sz w:val="20"/>
           <w:szCs w:val="20"/>
         </w:rPr>
-        <w:t>{#unica}</w:t>
-      </w:r>
-      <w:r>
-        <w:rPr>
-          <w:sz w:val="20"/>
-          <w:szCs w:val="20"/>
-        </w:rPr>
-        <w:t>a</w:t>
-      </w:r>
-      <w:r>
-        <w:rPr>
-          <w:sz w:val="20"/>
-          <w:szCs w:val="20"/>
-        </w:rPr>
-        <w:t xml:space="preserve"> </w:t>
-      </w:r>
-      <w:r>
-        <w:rPr>
-          <w:sz w:val="20"/>
-          <w:szCs w:val="20"/>
-        </w:rPr>
-        <w:t>qual</w:t>
+        <w:t xml:space="preserve"> </w:t>
+      </w:r>
+      <w:r>
+        <w:rPr>
+          <w:sz w:val="20"/>
+          <w:szCs w:val="20"/>
+        </w:rPr>
+        <w:t>ocasião</w:t>
       </w:r>
       <w:r>
         <w:rPr>
@@ -1739,7 +1592,7 @@
           <w:sz w:val="20"/>
           <w:szCs w:val="20"/>
         </w:rPr>
-        <w:t>foi</w:t>
+        <w:t>da</w:t>
       </w:r>
       <w:r>
         <w:rPr>
@@ -1754,42 +1607,7 @@
           <w:sz w:val="20"/>
           <w:szCs w:val="20"/>
         </w:rPr>
-        <w:t>instituída</w:t>
-      </w:r>
-      <w:r>
-        <w:rPr>
-          <w:sz w:val="20"/>
-          <w:szCs w:val="20"/>
-        </w:rPr>
-        <w:t>{/unica}{#amb</w:t>
-      </w:r>
-      <w:r>
-        <w:rPr>
-          <w:sz w:val="20"/>
-          <w:szCs w:val="20"/>
-        </w:rPr>
-        <w:t>a</w:t>
-      </w:r>
-      <w:r>
-        <w:rPr>
-          <w:sz w:val="20"/>
-          <w:szCs w:val="20"/>
-        </w:rPr>
-        <w:t>s}as quais foram instituídas{/amb</w:t>
-      </w:r>
-      <w:r>
-        <w:rPr>
-          <w:sz w:val="20"/>
-          <w:szCs w:val="20"/>
-        </w:rPr>
-        <w:t>a</w:t>
-      </w:r>
-      <w:r>
-        <w:rPr>
-          <w:sz w:val="20"/>
-          <w:szCs w:val="20"/>
-        </w:rPr>
-        <w:t>s}</w:t>
+        <w:t>aprovação</w:t>
       </w:r>
       <w:r>
         <w:rPr>
@@ -1804,7 +1622,7 @@
           <w:sz w:val="20"/>
           <w:szCs w:val="20"/>
         </w:rPr>
-        <w:t>por</w:t>
+        <w:t>do</w:t>
       </w:r>
       <w:r>
         <w:rPr>
@@ -1819,7 +1637,7 @@
           <w:sz w:val="20"/>
           <w:szCs w:val="20"/>
         </w:rPr>
-        <w:t>ocasião</w:t>
+        <w:t>loteamento</w:t>
       </w:r>
       <w:r>
         <w:rPr>
@@ -1834,7 +1652,7 @@
           <w:sz w:val="20"/>
           <w:szCs w:val="20"/>
         </w:rPr>
-        <w:t>da</w:t>
+        <w:t>ou</w:t>
       </w:r>
       <w:r>
         <w:rPr>
@@ -1849,66 +1667,6 @@
           <w:sz w:val="20"/>
           <w:szCs w:val="20"/>
         </w:rPr>
-        <w:t>aprovação</w:t>
-      </w:r>
-      <w:r>
-        <w:rPr>
-          <w:spacing w:val="1"/>
-          <w:sz w:val="20"/>
-          <w:szCs w:val="20"/>
-        </w:rPr>
-        <w:t xml:space="preserve"> </w:t>
-      </w:r>
-      <w:r>
-        <w:rPr>
-          <w:sz w:val="20"/>
-          <w:szCs w:val="20"/>
-        </w:rPr>
-        <w:t>do</w:t>
-      </w:r>
-      <w:r>
-        <w:rPr>
-          <w:spacing w:val="1"/>
-          <w:sz w:val="20"/>
-          <w:szCs w:val="20"/>
-        </w:rPr>
-        <w:t xml:space="preserve"> </w:t>
-      </w:r>
-      <w:r>
-        <w:rPr>
-          <w:sz w:val="20"/>
-          <w:szCs w:val="20"/>
-        </w:rPr>
-        <w:t>loteamento</w:t>
-      </w:r>
-      <w:r>
-        <w:rPr>
-          <w:spacing w:val="1"/>
-          <w:sz w:val="20"/>
-          <w:szCs w:val="20"/>
-        </w:rPr>
-        <w:t xml:space="preserve"> </w:t>
-      </w:r>
-      <w:r>
-        <w:rPr>
-          <w:sz w:val="20"/>
-          <w:szCs w:val="20"/>
-        </w:rPr>
-        <w:t>ou</w:t>
-      </w:r>
-      <w:r>
-        <w:rPr>
-          <w:spacing w:val="1"/>
-          <w:sz w:val="20"/>
-          <w:szCs w:val="20"/>
-        </w:rPr>
-        <w:t xml:space="preserve"> </w:t>
-      </w:r>
-      <w:r>
-        <w:rPr>
-          <w:sz w:val="20"/>
-          <w:szCs w:val="20"/>
-        </w:rPr>
         <w:t>posteriormente por instrumento próprio e consta</w:t>
       </w:r>
       <w:r>
@@ -1916,21 +1674,7 @@
           <w:sz w:val="20"/>
           <w:szCs w:val="20"/>
         </w:rPr>
-        <w:t>{</w:t>
-      </w:r>
-      <w:r>
-        <w:rPr>
-          <w:sz w:val="20"/>
-          <w:szCs w:val="20"/>
-        </w:rPr>
-        <w:t>#</w:t>
-      </w:r>
-      <w:r>
-        <w:rPr>
-          <w:sz w:val="20"/>
-          <w:szCs w:val="20"/>
-        </w:rPr>
-        <w:t>amb</w:t>
+        <w:t>{amb</w:t>
       </w:r>
       <w:r>
         <w:rPr>

</xml_diff>